<commit_message>
methods to test algorithm
</commit_message>
<xml_diff>
--- a/开题报告.docx
+++ b/开题报告.docx
@@ -4,22 +4,17 @@
   <w:body>
     <w:p>
       <w:pPr>
-        <w:pStyle w:val="a3"/>
-        <w:numPr>
-          <w:ilvl w:val="0"/>
-          <w:numId w:val="1"/>
-        </w:numPr>
-        <w:ind w:firstLineChars="0"/>
-        <w:rPr>
-          <w:sz w:val="28"/>
-          <w:szCs w:val="28"/>
-        </w:rPr>
-      </w:pPr>
-      <w:r>
-        <w:rPr>
-          <w:rFonts w:hint="eastAsia"/>
-          <w:sz w:val="28"/>
-          <w:szCs w:val="28"/>
+        <w:pStyle w:val="2"/>
+      </w:pPr>
+      <w:r>
+        <w:rPr>
+          <w:rFonts w:hint="eastAsia"/>
+        </w:rPr>
+        <w:t>1</w:t>
+      </w:r>
+      <w:r>
+        <w:rPr>
+          <w:rFonts w:hint="eastAsia"/>
         </w:rPr>
         <w:t>研究背景</w:t>
       </w:r>
@@ -28,40 +23,32 @@
       <w:pPr>
         <w:ind w:firstLine="360"/>
         <w:rPr>
-          <w:sz w:val="28"/>
-          <w:szCs w:val="28"/>
-        </w:rPr>
-      </w:pPr>
-      <w:r>
-        <w:rPr>
-          <w:rFonts w:hint="eastAsia"/>
-          <w:sz w:val="28"/>
-          <w:szCs w:val="28"/>
+          <w:sz w:val="24"/>
+          <w:szCs w:val="24"/>
+        </w:rPr>
+      </w:pPr>
+      <w:r>
+        <w:rPr>
+          <w:rFonts w:hint="eastAsia"/>
+          <w:sz w:val="24"/>
+          <w:szCs w:val="24"/>
         </w:rPr>
         <w:t>近年来，随着网络</w:t>
       </w:r>
       <w:r>
         <w:rPr>
           <w:rFonts w:hint="eastAsia"/>
-          <w:sz w:val="28"/>
-          <w:szCs w:val="28"/>
-        </w:rPr>
-        <w:t>不断发展，人们日常生活产生的数据越来越多，云存储技术</w:t>
-      </w:r>
-      <w:r>
-        <w:rPr>
-          <w:rFonts w:hint="eastAsia"/>
-          <w:sz w:val="28"/>
-          <w:szCs w:val="28"/>
-        </w:rPr>
-        <w:t>随之兴起。同时为了保证数据安全和用户隐私，用户一些敏感数据通常需要先</w:t>
+          <w:sz w:val="24"/>
+          <w:szCs w:val="24"/>
+        </w:rPr>
+        <w:t>不断发展，人们日常生活产生的数据越来越多，云存储技术随之兴起。同时为了保证数据安全和用户隐私，用户一些敏感数据通常需要先</w:t>
       </w:r>
       <w:proofErr w:type="gramStart"/>
       <w:r>
         <w:rPr>
           <w:rFonts w:hint="eastAsia"/>
-          <w:sz w:val="28"/>
-          <w:szCs w:val="28"/>
+          <w:sz w:val="24"/>
+          <w:szCs w:val="24"/>
         </w:rPr>
         <w:t>加密再</w:t>
       </w:r>
@@ -69,16 +56,16 @@
       <w:r>
         <w:rPr>
           <w:rFonts w:hint="eastAsia"/>
-          <w:sz w:val="28"/>
-          <w:szCs w:val="28"/>
+          <w:sz w:val="24"/>
+          <w:szCs w:val="24"/>
         </w:rPr>
         <w:t>以密文状态上传。这种方法在云端不完全可信的情况下可以对用户数据进行保密。</w:t>
       </w:r>
       <w:r>
         <w:rPr>
           <w:rFonts w:hint="eastAsia"/>
-          <w:sz w:val="28"/>
-          <w:szCs w:val="28"/>
+          <w:sz w:val="24"/>
+          <w:szCs w:val="24"/>
         </w:rPr>
         <w:t>但是加密存储的方法也让用户无法便捷的在云端对密文进行查询。</w:t>
       </w:r>
@@ -86,30 +73,30 @@
     <w:p>
       <w:pPr>
         <w:rPr>
-          <w:sz w:val="28"/>
-          <w:szCs w:val="28"/>
-        </w:rPr>
-      </w:pPr>
-      <w:r>
-        <w:rPr>
-          <w:sz w:val="28"/>
-          <w:szCs w:val="28"/>
+          <w:sz w:val="24"/>
+          <w:szCs w:val="24"/>
+        </w:rPr>
+      </w:pPr>
+      <w:r>
+        <w:rPr>
+          <w:sz w:val="24"/>
+          <w:szCs w:val="24"/>
         </w:rPr>
         <w:tab/>
       </w:r>
       <w:r>
         <w:rPr>
           <w:rFonts w:hint="eastAsia"/>
-          <w:sz w:val="28"/>
-          <w:szCs w:val="28"/>
+          <w:sz w:val="24"/>
+          <w:szCs w:val="24"/>
         </w:rPr>
         <w:t>传统的密文存储服务中，由于云端没有相应的检索功能，不能根据用户的需求查找数据，只能将用户的所有密文数据全部返还给用户，让用户在本地进行解密操作后再进行检索操作</w:t>
       </w:r>
       <w:r>
         <w:rPr>
           <w:rFonts w:hint="eastAsia"/>
-          <w:sz w:val="28"/>
-          <w:szCs w:val="28"/>
+          <w:sz w:val="24"/>
+          <w:szCs w:val="24"/>
         </w:rPr>
         <w:t>。显然</w:t>
       </w:r>
@@ -117,8 +104,8 @@
       <w:r>
         <w:rPr>
           <w:rFonts w:hint="eastAsia"/>
-          <w:sz w:val="28"/>
-          <w:szCs w:val="28"/>
+          <w:sz w:val="24"/>
+          <w:szCs w:val="24"/>
         </w:rPr>
         <w:t>这种这种</w:t>
       </w:r>
@@ -126,25 +113,19 @@
       <w:r>
         <w:rPr>
           <w:rFonts w:hint="eastAsia"/>
-          <w:sz w:val="28"/>
-          <w:szCs w:val="28"/>
+          <w:sz w:val="24"/>
+          <w:szCs w:val="24"/>
         </w:rPr>
         <w:t>交互方式不仅占用了大量的网络开销，而且给用户带来了额外的计算开销。因此如何在用户提交检索需求时，云端借助自身强大的计算能力实现高效检索并准确的返回数据是当今云存储安全存储的重要需求。</w:t>
       </w:r>
     </w:p>
     <w:p>
       <w:pPr>
-        <w:rPr>
-          <w:rFonts w:hint="eastAsia"/>
-          <w:sz w:val="28"/>
-          <w:szCs w:val="28"/>
-        </w:rPr>
-      </w:pPr>
-      <w:r>
-        <w:rPr>
-          <w:rFonts w:hint="eastAsia"/>
-          <w:sz w:val="28"/>
-          <w:szCs w:val="28"/>
+        <w:pStyle w:val="2"/>
+      </w:pPr>
+      <w:r>
+        <w:rPr>
+          <w:rFonts w:hint="eastAsia"/>
         </w:rPr>
         <w:t>2可搜索加密</w:t>
       </w:r>
@@ -152,60 +133,60 @@
     <w:p>
       <w:pPr>
         <w:rPr>
-          <w:sz w:val="28"/>
-          <w:szCs w:val="28"/>
-        </w:rPr>
-      </w:pPr>
-      <w:r>
-        <w:rPr>
-          <w:sz w:val="28"/>
-          <w:szCs w:val="28"/>
+          <w:sz w:val="24"/>
+          <w:szCs w:val="24"/>
+        </w:rPr>
+      </w:pPr>
+      <w:r>
+        <w:rPr>
+          <w:sz w:val="24"/>
+          <w:szCs w:val="24"/>
         </w:rPr>
         <w:tab/>
       </w:r>
       <w:r>
         <w:rPr>
           <w:rFonts w:hint="eastAsia"/>
-          <w:sz w:val="28"/>
-          <w:szCs w:val="28"/>
+          <w:sz w:val="24"/>
+          <w:szCs w:val="24"/>
         </w:rPr>
         <w:t>可搜索加密S</w:t>
       </w:r>
       <w:r>
         <w:rPr>
-          <w:sz w:val="28"/>
-          <w:szCs w:val="28"/>
+          <w:sz w:val="24"/>
+          <w:szCs w:val="24"/>
         </w:rPr>
         <w:t>E</w:t>
       </w:r>
       <w:r>
         <w:rPr>
           <w:rFonts w:hint="eastAsia"/>
-          <w:sz w:val="28"/>
-          <w:szCs w:val="28"/>
+          <w:sz w:val="24"/>
+          <w:szCs w:val="24"/>
         </w:rPr>
         <w:t>（Sear</w:t>
       </w:r>
       <w:r>
         <w:rPr>
-          <w:sz w:val="28"/>
-          <w:szCs w:val="28"/>
+          <w:sz w:val="24"/>
+          <w:szCs w:val="24"/>
         </w:rPr>
         <w:t>chable Encryption</w:t>
       </w:r>
       <w:r>
         <w:rPr>
           <w:rFonts w:hint="eastAsia"/>
-          <w:sz w:val="28"/>
-          <w:szCs w:val="28"/>
+          <w:sz w:val="24"/>
+          <w:szCs w:val="24"/>
         </w:rPr>
         <w:t>）是近年来发展起来的一种支持用户在密文上针对关键字进行查找的技术。</w:t>
       </w:r>
       <w:r>
         <w:rPr>
           <w:rFonts w:hint="eastAsia"/>
-          <w:sz w:val="28"/>
-          <w:szCs w:val="28"/>
+          <w:sz w:val="24"/>
+          <w:szCs w:val="24"/>
         </w:rPr>
         <w:t>它能够为用户节省大量的网络和计算开销，借助云端的强大计算能力准备的完成检索并返回结果。，而用户不会向云端暴露任何隐私。</w:t>
       </w:r>
@@ -213,76 +194,76 @@
     <w:p>
       <w:pPr>
         <w:rPr>
-          <w:sz w:val="28"/>
-          <w:szCs w:val="28"/>
-        </w:rPr>
-      </w:pPr>
-      <w:r>
-        <w:rPr>
-          <w:sz w:val="28"/>
-          <w:szCs w:val="28"/>
+          <w:sz w:val="24"/>
+          <w:szCs w:val="24"/>
+        </w:rPr>
+      </w:pPr>
+      <w:r>
+        <w:rPr>
+          <w:sz w:val="24"/>
+          <w:szCs w:val="24"/>
         </w:rPr>
         <w:tab/>
       </w:r>
       <w:r>
         <w:rPr>
           <w:rFonts w:hint="eastAsia"/>
-          <w:sz w:val="28"/>
-          <w:szCs w:val="28"/>
+          <w:sz w:val="24"/>
+          <w:szCs w:val="24"/>
         </w:rPr>
         <w:t>可搜索加密的</w:t>
       </w:r>
       <w:r>
         <w:rPr>
           <w:rFonts w:hint="eastAsia"/>
-          <w:sz w:val="28"/>
-          <w:szCs w:val="28"/>
+          <w:sz w:val="24"/>
+          <w:szCs w:val="24"/>
         </w:rPr>
         <w:t>方案</w:t>
       </w:r>
       <w:r>
         <w:rPr>
           <w:rFonts w:hint="eastAsia"/>
-          <w:sz w:val="28"/>
-          <w:szCs w:val="28"/>
+          <w:sz w:val="24"/>
+          <w:szCs w:val="24"/>
         </w:rPr>
         <w:t>最早由</w:t>
       </w:r>
       <w:r>
         <w:rPr>
           <w:rFonts w:hint="eastAsia"/>
-          <w:sz w:val="28"/>
-          <w:szCs w:val="28"/>
+          <w:sz w:val="24"/>
+          <w:szCs w:val="24"/>
         </w:rPr>
         <w:t>Song等在2</w:t>
       </w:r>
       <w:r>
         <w:rPr>
-          <w:sz w:val="28"/>
-          <w:szCs w:val="28"/>
+          <w:sz w:val="24"/>
+          <w:szCs w:val="24"/>
         </w:rPr>
         <w:t>000</w:t>
       </w:r>
       <w:r>
         <w:rPr>
           <w:rFonts w:hint="eastAsia"/>
-          <w:sz w:val="28"/>
-          <w:szCs w:val="28"/>
+          <w:sz w:val="24"/>
+          <w:szCs w:val="24"/>
         </w:rPr>
         <w:t>年提出。可搜索加密的基本框架如图1.</w:t>
       </w:r>
       <w:r>
         <w:rPr>
-          <w:sz w:val="28"/>
-          <w:szCs w:val="28"/>
+          <w:sz w:val="24"/>
+          <w:szCs w:val="24"/>
         </w:rPr>
         <w:t>1</w:t>
       </w:r>
       <w:r>
         <w:rPr>
           <w:rFonts w:hint="eastAsia"/>
-          <w:sz w:val="28"/>
-          <w:szCs w:val="28"/>
+          <w:sz w:val="24"/>
+          <w:szCs w:val="24"/>
         </w:rPr>
         <w:t>，其主要过程分为四步。</w:t>
       </w:r>
@@ -296,16 +277,15 @@
         </w:numPr>
         <w:ind w:firstLineChars="0"/>
         <w:rPr>
-          <w:sz w:val="28"/>
-          <w:szCs w:val="28"/>
-        </w:rPr>
-      </w:pPr>
-      <w:bookmarkStart w:id="0" w:name="_GoBack"/>
-      <w:r>
-        <w:rPr>
-          <w:rFonts w:hint="eastAsia"/>
-          <w:sz w:val="28"/>
-          <w:szCs w:val="28"/>
+          <w:sz w:val="24"/>
+          <w:szCs w:val="24"/>
+        </w:rPr>
+      </w:pPr>
+      <w:r>
+        <w:rPr>
+          <w:rFonts w:hint="eastAsia"/>
+          <w:sz w:val="24"/>
+          <w:szCs w:val="24"/>
         </w:rPr>
         <w:t>数据加密：数据所有者在</w:t>
       </w:r>
@@ -313,8 +293,8 @@
       <w:r>
         <w:rPr>
           <w:rFonts w:hint="eastAsia"/>
-          <w:sz w:val="28"/>
-          <w:szCs w:val="28"/>
+          <w:sz w:val="24"/>
+          <w:szCs w:val="24"/>
         </w:rPr>
         <w:t>本地对</w:t>
       </w:r>
@@ -322,8 +302,8 @@
       <w:r>
         <w:rPr>
           <w:rFonts w:hint="eastAsia"/>
-          <w:sz w:val="28"/>
-          <w:szCs w:val="28"/>
+          <w:sz w:val="24"/>
+          <w:szCs w:val="24"/>
         </w:rPr>
         <w:t>数据进行加密，然后将密文上传至云端。</w:t>
       </w:r>
@@ -337,34 +317,25 @@
         </w:numPr>
         <w:ind w:firstLineChars="0"/>
         <w:rPr>
-          <w:sz w:val="28"/>
-          <w:szCs w:val="28"/>
-        </w:rPr>
-      </w:pPr>
-      <w:r>
-        <w:rPr>
-          <w:rFonts w:hint="eastAsia"/>
-          <w:sz w:val="28"/>
-          <w:szCs w:val="28"/>
+          <w:sz w:val="24"/>
+          <w:szCs w:val="24"/>
+        </w:rPr>
+      </w:pPr>
+      <w:r>
+        <w:rPr>
+          <w:rFonts w:hint="eastAsia"/>
+          <w:sz w:val="24"/>
+          <w:szCs w:val="24"/>
         </w:rPr>
         <w:t>陷门生成：用户结合密钥和关键字生成对应的陷门</w:t>
       </w:r>
       <w:r>
         <w:rPr>
           <w:rFonts w:hint="eastAsia"/>
-          <w:sz w:val="28"/>
-          <w:szCs w:val="28"/>
-        </w:rPr>
-        <w:t>，将陷门发送</w:t>
-      </w:r>
-      <w:r>
-        <w:rPr>
-          <w:rFonts w:hint="eastAsia"/>
-          <w:sz w:val="28"/>
-          <w:szCs w:val="28"/>
-        </w:rPr>
-        <w:lastRenderedPageBreak/>
-        <w:t>给云端。</w:t>
+          <w:sz w:val="24"/>
+          <w:szCs w:val="24"/>
+        </w:rPr>
+        <w:t>，将陷门发送给云端。</w:t>
       </w:r>
     </w:p>
     <w:p>
@@ -376,16 +347,17 @@
         </w:numPr>
         <w:ind w:firstLineChars="0"/>
         <w:rPr>
-          <w:sz w:val="28"/>
-          <w:szCs w:val="28"/>
-        </w:rPr>
-      </w:pPr>
-      <w:r>
-        <w:rPr>
-          <w:rFonts w:hint="eastAsia"/>
-          <w:sz w:val="28"/>
-          <w:szCs w:val="28"/>
-        </w:rPr>
+          <w:sz w:val="24"/>
+          <w:szCs w:val="24"/>
+        </w:rPr>
+      </w:pPr>
+      <w:r>
+        <w:rPr>
+          <w:rFonts w:hint="eastAsia"/>
+          <w:sz w:val="24"/>
+          <w:szCs w:val="24"/>
+        </w:rPr>
+        <w:lastRenderedPageBreak/>
         <w:t>检索密文：云端借助用户提交的陷门和自身维持的索引表进行检索，返回包含陷门关键字的数据。</w:t>
       </w:r>
     </w:p>
@@ -398,19 +370,669 @@
         </w:numPr>
         <w:ind w:firstLineChars="0"/>
         <w:rPr>
-          <w:rFonts w:hint="eastAsia"/>
-          <w:sz w:val="28"/>
-          <w:szCs w:val="28"/>
-        </w:rPr>
-      </w:pPr>
-      <w:r>
-        <w:rPr>
-          <w:rFonts w:hint="eastAsia"/>
-          <w:sz w:val="28"/>
-          <w:szCs w:val="28"/>
+          <w:sz w:val="24"/>
+          <w:szCs w:val="24"/>
+        </w:rPr>
+      </w:pPr>
+      <w:r>
+        <w:rPr>
+          <w:rFonts w:hint="eastAsia"/>
+          <w:sz w:val="24"/>
+          <w:szCs w:val="24"/>
         </w:rPr>
         <w:t>文件解密：用户使用自身密钥对云端返回的数据进行解密。</w:t>
       </w:r>
+    </w:p>
+    <w:p>
+      <w:pPr>
+        <w:ind w:firstLine="420"/>
+        <w:rPr>
+          <w:sz w:val="24"/>
+          <w:szCs w:val="24"/>
+        </w:rPr>
+      </w:pPr>
+      <w:r>
+        <w:rPr>
+          <w:rFonts w:hint="eastAsia"/>
+          <w:sz w:val="24"/>
+          <w:szCs w:val="24"/>
+        </w:rPr>
+        <w:t>目前，按照可搜索加密采用的加密方式可以分为对称可搜索对称加密（S</w:t>
+      </w:r>
+      <w:r>
+        <w:rPr>
+          <w:sz w:val="24"/>
+          <w:szCs w:val="24"/>
+        </w:rPr>
+        <w:t xml:space="preserve">SE, symmetric </w:t>
+      </w:r>
+      <w:r>
+        <w:rPr>
+          <w:rFonts w:hint="eastAsia"/>
+          <w:sz w:val="24"/>
+          <w:szCs w:val="24"/>
+        </w:rPr>
+        <w:t>sea</w:t>
+      </w:r>
+      <w:r>
+        <w:rPr>
+          <w:sz w:val="24"/>
+          <w:szCs w:val="24"/>
+        </w:rPr>
+        <w:t>rchable encryption</w:t>
+      </w:r>
+      <w:r>
+        <w:rPr>
+          <w:rFonts w:hint="eastAsia"/>
+          <w:sz w:val="24"/>
+          <w:szCs w:val="24"/>
+        </w:rPr>
+        <w:t>）和非对称可搜索加密（</w:t>
+      </w:r>
+      <w:r>
+        <w:rPr>
+          <w:sz w:val="24"/>
+          <w:szCs w:val="24"/>
+        </w:rPr>
+        <w:t xml:space="preserve">ASE, </w:t>
+      </w:r>
+      <w:r>
+        <w:rPr>
+          <w:rFonts w:hint="eastAsia"/>
+          <w:sz w:val="24"/>
+          <w:szCs w:val="24"/>
+        </w:rPr>
+        <w:t>a</w:t>
+      </w:r>
+      <w:r>
+        <w:rPr>
+          <w:sz w:val="24"/>
+          <w:szCs w:val="24"/>
+        </w:rPr>
+        <w:t>symmetric searchable encryption</w:t>
+      </w:r>
+      <w:r>
+        <w:rPr>
+          <w:rFonts w:hint="eastAsia"/>
+          <w:sz w:val="24"/>
+          <w:szCs w:val="24"/>
+        </w:rPr>
+        <w:t>）两种类型，这两种类型的加密方式来源于不同的现实问题，以及在后续解决不同的需求问题。</w:t>
+      </w:r>
+    </w:p>
+    <w:p>
+      <w:pPr>
+        <w:pStyle w:val="2"/>
+      </w:pPr>
+      <w:r>
+        <w:rPr>
+          <w:rFonts w:hint="eastAsia"/>
+        </w:rPr>
+        <w:t>3</w:t>
+      </w:r>
+      <w:r>
+        <w:t xml:space="preserve"> </w:t>
+      </w:r>
+      <w:r>
+        <w:rPr>
+          <w:rFonts w:hint="eastAsia"/>
+        </w:rPr>
+        <w:t>对称可搜索加密</w:t>
+      </w:r>
+    </w:p>
+    <w:p>
+      <w:r>
+        <w:rPr>
+          <w:rFonts w:hint="eastAsia"/>
+        </w:rPr>
+        <w:t>对称可搜索加密的构造通常基于伪随机伪随机函数，具有计算开销小、算法简单、速度快的特点。除了加解密过程采用相同的密钥之外，其陷门的生成也需要密钥的参与。安全的S</w:t>
+      </w:r>
+      <w:r>
+        <w:t>SE</w:t>
+      </w:r>
+      <w:r>
+        <w:rPr>
+          <w:rFonts w:hint="eastAsia"/>
+        </w:rPr>
+        <w:t>设计模型可以确保搜索关键字的保密性，能够抵御外部攻击和云端的内部信息泄露。</w:t>
+      </w:r>
+    </w:p>
+    <w:p>
+      <w:r>
+        <w:tab/>
+      </w:r>
+      <w:r>
+        <w:rPr>
+          <w:rFonts w:hint="eastAsia"/>
+        </w:rPr>
+        <w:t>定义1（对称可搜索加密）定义在字典</w:t>
+      </w:r>
+      <w:r>
+        <w:rPr>
+          <w:rFonts w:ascii="黑体" w:eastAsia="黑体" w:hAnsi="黑体" w:hint="eastAsia"/>
+        </w:rPr>
+        <w:t>Δ</w:t>
+      </w:r>
+      <w:r>
+        <w:rPr>
+          <w:rFonts w:hint="eastAsia"/>
+        </w:rPr>
+        <w:t>={</w:t>
+      </w:r>
+      <w:r>
+        <w:t xml:space="preserve"> W</w:t>
+      </w:r>
+      <w:r>
+        <w:rPr>
+          <w:vertAlign w:val="subscript"/>
+        </w:rPr>
+        <w:t>1</w:t>
+      </w:r>
+      <w:r>
+        <w:t>,W</w:t>
+      </w:r>
+      <w:r>
+        <w:rPr>
+          <w:vertAlign w:val="subscript"/>
+        </w:rPr>
+        <w:t>2</w:t>
+      </w:r>
+      <w:r>
+        <w:t>,…,W</w:t>
+      </w:r>
+      <w:r>
+        <w:rPr>
+          <w:vertAlign w:val="subscript"/>
+        </w:rPr>
+        <w:t>d</w:t>
+      </w:r>
+      <w:r>
+        <w:t>}</w:t>
+      </w:r>
+      <w:r>
+        <w:rPr>
+          <w:rFonts w:hint="eastAsia"/>
+        </w:rPr>
+        <w:t>上的对称可搜索加密可以描述为五元组。</w:t>
+      </w:r>
+    </w:p>
+    <w:p>
+      <w:r>
+        <w:tab/>
+        <w:t>SSE</w:t>
+      </w:r>
+      <w:r>
+        <w:rPr>
+          <w:rFonts w:hint="eastAsia"/>
+        </w:rPr>
+        <w:t>=（</w:t>
+      </w:r>
+      <w:proofErr w:type="spellStart"/>
+      <w:r>
+        <w:rPr>
+          <w:rFonts w:hint="eastAsia"/>
+        </w:rPr>
+        <w:t>Key</w:t>
+      </w:r>
+      <w:r>
+        <w:t>Gen,Encrypt,Trapdoor,Search,Decrypt</w:t>
+      </w:r>
+      <w:proofErr w:type="spellEnd"/>
+      <w:r>
+        <w:rPr>
+          <w:rFonts w:hint="eastAsia"/>
+        </w:rPr>
+        <w:t>）</w:t>
+      </w:r>
+    </w:p>
+    <w:p>
+      <w:r>
+        <w:rPr>
+          <w:rFonts w:hint="eastAsia"/>
+        </w:rPr>
+        <w:t>其中，</w:t>
+      </w:r>
+    </w:p>
+    <w:p>
+      <w:pPr>
+        <w:pStyle w:val="a3"/>
+        <w:numPr>
+          <w:ilvl w:val="0"/>
+          <w:numId w:val="3"/>
+        </w:numPr>
+        <w:ind w:firstLineChars="0"/>
+      </w:pPr>
+      <w:r>
+        <w:rPr>
+          <w:rFonts w:hint="eastAsia"/>
+        </w:rPr>
+        <w:t>K=</w:t>
+      </w:r>
+      <w:proofErr w:type="spellStart"/>
+      <w:r>
+        <w:t>K</w:t>
+      </w:r>
+      <w:r>
+        <w:rPr>
+          <w:rFonts w:hint="eastAsia"/>
+        </w:rPr>
+        <w:t>eyGen</w:t>
+      </w:r>
+      <w:proofErr w:type="spellEnd"/>
+      <w:r>
+        <w:rPr>
+          <w:rFonts w:hint="eastAsia"/>
+        </w:rPr>
+        <w:t>(</w:t>
+      </w:r>
+      <w:r>
+        <w:rPr>
+          <w:rFonts w:ascii="黑体" w:eastAsia="黑体" w:hAnsi="黑体" w:hint="eastAsia"/>
+        </w:rPr>
+        <w:t>λ</w:t>
+      </w:r>
+      <w:r>
+        <w:rPr>
+          <w:rFonts w:hint="eastAsia"/>
+        </w:rPr>
+        <w:t>)：</w:t>
+      </w:r>
+      <w:r>
+        <w:rPr>
+          <w:rFonts w:ascii="黑体" w:eastAsia="黑体" w:hAnsi="黑体" w:hint="eastAsia"/>
+        </w:rPr>
+        <w:t>λ</w:t>
+      </w:r>
+      <w:r>
+        <w:rPr>
+          <w:rFonts w:hint="eastAsia"/>
+        </w:rPr>
+        <w:t>是安全参数，该算法根据安全参数生成加密密钥K</w:t>
+      </w:r>
+      <w:r>
+        <w:rPr>
+          <w:rFonts w:hint="eastAsia"/>
+        </w:rPr>
+        <w:t>；</w:t>
+      </w:r>
+    </w:p>
+    <w:p>
+      <w:pPr>
+        <w:pStyle w:val="a3"/>
+        <w:numPr>
+          <w:ilvl w:val="0"/>
+          <w:numId w:val="3"/>
+        </w:numPr>
+        <w:ind w:firstLineChars="0"/>
+      </w:pPr>
+      <w:r>
+        <w:rPr>
+          <w:rFonts w:hint="eastAsia"/>
+        </w:rPr>
+        <w:t>(</w:t>
+      </w:r>
+      <w:r>
+        <w:t>I,C)=Encrypt(K,D)</w:t>
+      </w:r>
+      <w:r>
+        <w:rPr>
+          <w:rFonts w:hint="eastAsia"/>
+        </w:rPr>
+        <w:t>：输入对称密钥K和明文文件集D=(</w:t>
+      </w:r>
+      <w:r>
+        <w:t>D</w:t>
+      </w:r>
+      <w:r>
+        <w:rPr>
+          <w:vertAlign w:val="subscript"/>
+        </w:rPr>
+        <w:t>1</w:t>
+      </w:r>
+      <w:r>
+        <w:t>,D</w:t>
+      </w:r>
+      <w:r>
+        <w:rPr>
+          <w:vertAlign w:val="subscript"/>
+        </w:rPr>
+        <w:t>2</w:t>
+      </w:r>
+      <w:r>
+        <w:t>,…,</w:t>
+      </w:r>
+      <w:proofErr w:type="spellStart"/>
+      <w:r>
+        <w:t>D</w:t>
+      </w:r>
+      <w:r>
+        <w:rPr>
+          <w:vertAlign w:val="subscript"/>
+        </w:rPr>
+        <w:t>n</w:t>
+      </w:r>
+      <w:proofErr w:type="spellEnd"/>
+      <w:r>
+        <w:t>)</w:t>
+      </w:r>
+      <w:r>
+        <w:rPr>
+          <w:rFonts w:hint="eastAsia"/>
+        </w:rPr>
+        <w:t>，D</w:t>
+      </w:r>
+      <w:r>
+        <w:rPr>
+          <w:rFonts w:hint="eastAsia"/>
+          <w:vertAlign w:val="subscript"/>
+        </w:rPr>
+        <w:t>i</w:t>
+      </w:r>
+      <w:r>
+        <w:rPr>
+          <w:rFonts w:ascii="黑体" w:eastAsia="黑体" w:hAnsi="黑体" w:hint="eastAsia"/>
+        </w:rPr>
+        <w:t>∈</w:t>
+      </w:r>
+      <w:r>
+        <w:t>2</w:t>
+      </w:r>
+      <w:r>
+        <w:rPr>
+          <w:rFonts w:ascii="黑体" w:eastAsia="黑体" w:hAnsi="黑体" w:hint="eastAsia"/>
+          <w:vertAlign w:val="superscript"/>
+        </w:rPr>
+        <w:t>Δ</w:t>
+      </w:r>
+      <w:r>
+        <w:rPr>
+          <w:rFonts w:hint="eastAsia"/>
+        </w:rPr>
+        <w:t>，输出索引I和密文文件集C=（C</w:t>
+      </w:r>
+      <w:r>
+        <w:rPr>
+          <w:vertAlign w:val="subscript"/>
+        </w:rPr>
+        <w:t>1</w:t>
+      </w:r>
+      <w:r>
+        <w:t>,C</w:t>
+      </w:r>
+      <w:r>
+        <w:rPr>
+          <w:vertAlign w:val="subscript"/>
+        </w:rPr>
+        <w:t>2</w:t>
+      </w:r>
+      <w:r>
+        <w:t>,…,C</w:t>
+      </w:r>
+      <w:r>
+        <w:rPr>
+          <w:vertAlign w:val="subscript"/>
+        </w:rPr>
+        <w:t>n</w:t>
+      </w:r>
+      <w:r>
+        <w:rPr>
+          <w:rFonts w:hint="eastAsia"/>
+        </w:rPr>
+        <w:t>）,一些不需要生成索引的方案中I</w:t>
+      </w:r>
+      <w:r>
+        <w:rPr>
+          <w:rFonts w:ascii="黑体" w:eastAsia="黑体" w:hAnsi="黑体" w:hint="eastAsia"/>
+        </w:rPr>
+        <w:t>∈</w:t>
+      </w:r>
+      <m:oMath>
+        <m:r>
+          <m:rPr>
+            <m:sty m:val="p"/>
+          </m:rPr>
+          <w:rPr>
+            <w:rFonts w:ascii="Cambria Math" w:eastAsia="黑体" w:hAnsi="Cambria Math"/>
+          </w:rPr>
+          <m:t>∅</m:t>
+        </m:r>
+      </m:oMath>
+      <w:r>
+        <w:t xml:space="preserve"> </w:t>
+      </w:r>
+      <w:r>
+        <w:rPr>
+          <w:rFonts w:hint="eastAsia"/>
+        </w:rPr>
+        <w:t>；</w:t>
+      </w:r>
+    </w:p>
+    <w:p>
+      <w:pPr>
+        <w:pStyle w:val="a3"/>
+        <w:numPr>
+          <w:ilvl w:val="0"/>
+          <w:numId w:val="3"/>
+        </w:numPr>
+        <w:ind w:firstLineChars="0"/>
+      </w:pPr>
+      <w:r>
+        <w:rPr>
+          <w:rFonts w:hint="eastAsia"/>
+        </w:rPr>
+        <w:t>T</w:t>
+      </w:r>
+      <w:r>
+        <w:rPr>
+          <w:vertAlign w:val="subscript"/>
+        </w:rPr>
+        <w:t>w</w:t>
+      </w:r>
+      <w:r>
+        <w:rPr>
+          <w:rFonts w:hint="eastAsia"/>
+        </w:rPr>
+        <w:t>=</w:t>
+      </w:r>
+      <w:r>
+        <w:t>T</w:t>
+      </w:r>
+      <w:r>
+        <w:rPr>
+          <w:rFonts w:hint="eastAsia"/>
+        </w:rPr>
+        <w:t>ra</w:t>
+      </w:r>
+      <w:r>
+        <w:t>pdoor(K,W)</w:t>
+      </w:r>
+      <w:r>
+        <w:rPr>
+          <w:rFonts w:hint="eastAsia"/>
+        </w:rPr>
+        <w:t>：输入对称密钥K和关键词W，输出关键词陷门T</w:t>
+      </w:r>
+      <w:r>
+        <w:rPr>
+          <w:vertAlign w:val="subscript"/>
+        </w:rPr>
+        <w:t>W</w:t>
+      </w:r>
+      <w:r>
+        <w:rPr>
+          <w:rFonts w:hint="eastAsia"/>
+        </w:rPr>
+        <w:t>；</w:t>
+      </w:r>
+    </w:p>
+    <w:p>
+      <w:pPr>
+        <w:pStyle w:val="a3"/>
+        <w:numPr>
+          <w:ilvl w:val="0"/>
+          <w:numId w:val="3"/>
+        </w:numPr>
+        <w:ind w:firstLineChars="0"/>
+      </w:pPr>
+      <w:r>
+        <w:rPr>
+          <w:rFonts w:hint="eastAsia"/>
+        </w:rPr>
+        <w:t>D(</w:t>
+      </w:r>
+      <w:r>
+        <w:t>w)=Search(</w:t>
+      </w:r>
+      <w:proofErr w:type="spellStart"/>
+      <w:r>
+        <w:t>I,T</w:t>
+      </w:r>
+      <w:r>
+        <w:rPr>
+          <w:vertAlign w:val="subscript"/>
+        </w:rPr>
+        <w:t>w</w:t>
+      </w:r>
+      <w:proofErr w:type="spellEnd"/>
+      <w:r>
+        <w:t>)</w:t>
+      </w:r>
+      <w:r>
+        <w:rPr>
+          <w:rFonts w:hint="eastAsia"/>
+        </w:rPr>
+        <w:t>：输入索引I和关键词陷门T</w:t>
+      </w:r>
+      <w:r>
+        <w:rPr>
+          <w:rFonts w:hint="eastAsia"/>
+          <w:vertAlign w:val="subscript"/>
+        </w:rPr>
+        <w:t>w</w:t>
+      </w:r>
+      <w:r>
+        <w:rPr>
+          <w:rFonts w:hint="eastAsia"/>
+        </w:rPr>
+        <w:t>，输出包含关键字W的文件集合D(w)</w:t>
+      </w:r>
+      <w:r>
+        <w:t>;</w:t>
+      </w:r>
+    </w:p>
+    <w:p>
+      <w:pPr>
+        <w:pStyle w:val="a3"/>
+        <w:numPr>
+          <w:ilvl w:val="0"/>
+          <w:numId w:val="3"/>
+        </w:numPr>
+        <w:ind w:firstLineChars="0"/>
+      </w:pPr>
+      <w:r>
+        <w:rPr>
+          <w:rFonts w:hint="eastAsia"/>
+        </w:rPr>
+        <w:t>D</w:t>
+      </w:r>
+      <w:r>
+        <w:rPr>
+          <w:vertAlign w:val="subscript"/>
+        </w:rPr>
+        <w:t>i</w:t>
+      </w:r>
+      <w:r>
+        <w:t>=Decrypt(K,C)</w:t>
+      </w:r>
+      <w:r>
+        <w:rPr>
+          <w:rFonts w:hint="eastAsia"/>
+        </w:rPr>
+        <w:t>：输入对称密钥K和密文文件C，输出相应明文文件D</w:t>
+      </w:r>
+      <w:r>
+        <w:rPr>
+          <w:rFonts w:hint="eastAsia"/>
+          <w:vertAlign w:val="subscript"/>
+        </w:rPr>
+        <w:t>i</w:t>
+      </w:r>
+      <w:r>
+        <w:rPr>
+          <w:rFonts w:hint="eastAsia"/>
+        </w:rPr>
+        <w:t>。</w:t>
+      </w:r>
+    </w:p>
+    <w:p>
+      <w:r>
+        <w:rPr>
+          <w:rFonts w:hint="eastAsia"/>
+        </w:rPr>
+        <w:t>基于上述给出的定义，对称可搜索加密的执行流程大致如下：加密过程中，用户执行</w:t>
+      </w:r>
+      <w:proofErr w:type="spellStart"/>
+      <w:r>
+        <w:rPr>
+          <w:rFonts w:hint="eastAsia"/>
+        </w:rPr>
+        <w:t>KeyGen</w:t>
+      </w:r>
+      <w:proofErr w:type="spellEnd"/>
+      <w:r>
+        <w:rPr>
+          <w:rFonts w:hint="eastAsia"/>
+        </w:rPr>
+        <w:t>方法生成对称密钥K，使用密钥K加密文件集并上传至服务端。检索过程中，用户借助对称密钥K执行Trapdoor方法生成特定关键字</w:t>
+      </w:r>
+      <w:r>
+        <w:t>W</w:t>
+      </w:r>
+      <w:r>
+        <w:rPr>
+          <w:rFonts w:hint="eastAsia"/>
+        </w:rPr>
+        <w:t>的陷门T</w:t>
+      </w:r>
+      <w:r>
+        <w:rPr>
+          <w:rFonts w:hint="eastAsia"/>
+          <w:vertAlign w:val="subscript"/>
+        </w:rPr>
+        <w:t>w</w:t>
+      </w:r>
+      <w:r>
+        <w:rPr>
+          <w:rFonts w:hint="eastAsia"/>
+        </w:rPr>
+        <w:t>，服务器使用T</w:t>
+      </w:r>
+      <w:r>
+        <w:rPr>
+          <w:vertAlign w:val="subscript"/>
+        </w:rPr>
+        <w:t>w</w:t>
+      </w:r>
+      <w:r>
+        <w:rPr>
+          <w:rFonts w:hint="eastAsia"/>
+        </w:rPr>
+        <w:t>检索上传的密文文件集，返回包含特定关键字W的密文文件，用户最后用密钥K解密返回的密文文件，得到目标文件。</w:t>
+      </w:r>
+    </w:p>
+    <w:p>
+      <w:pPr>
+        <w:rPr>
+          <w:rFonts w:hint="eastAsia"/>
+        </w:rPr>
+      </w:pPr>
+      <w:r>
+        <w:rPr>
+          <w:rFonts w:hint="eastAsia"/>
+        </w:rPr>
+        <w:t>4非对称可搜索加密</w:t>
+      </w:r>
+      <w:bookmarkStart w:id="0" w:name="_GoBack"/>
       <w:bookmarkEnd w:id="0"/>
     </w:p>
     <w:sectPr>
@@ -527,7 +1149,7 @@
         <w:ind w:left="420" w:hanging="420"/>
       </w:pPr>
     </w:lvl>
-    <w:lvl w:ilvl="1" w:tplc="04090019" w:tentative="1">
+    <w:lvl w:ilvl="1" w:tplc="04090019">
       <w:start w:val="1"/>
       <w:numFmt w:val="lowerLetter"/>
       <w:lvlText w:val="%2)"/>
@@ -597,6 +1219,95 @@
       <w:lvlJc w:val="right"/>
       <w:pPr>
         <w:ind w:left="3780" w:hanging="420"/>
+      </w:pPr>
+    </w:lvl>
+  </w:abstractNum>
+  <w:abstractNum w:abstractNumId="2" w15:restartNumberingAfterBreak="0">
+    <w:nsid w:val="4DED4365"/>
+    <w:multiLevelType w:val="hybridMultilevel"/>
+    <w:tmpl w:val="56BCE1C2"/>
+    <w:lvl w:ilvl="0" w:tplc="12BE82B8">
+      <w:start w:val="1"/>
+      <w:numFmt w:val="decimal"/>
+      <w:lvlText w:val="%1）"/>
+      <w:lvlJc w:val="left"/>
+      <w:pPr>
+        <w:ind w:left="780" w:hanging="360"/>
+      </w:pPr>
+      <w:rPr>
+        <w:rFonts w:hint="default"/>
+      </w:rPr>
+    </w:lvl>
+    <w:lvl w:ilvl="1" w:tplc="04090019" w:tentative="1">
+      <w:start w:val="1"/>
+      <w:numFmt w:val="lowerLetter"/>
+      <w:lvlText w:val="%2)"/>
+      <w:lvlJc w:val="left"/>
+      <w:pPr>
+        <w:ind w:left="1260" w:hanging="420"/>
+      </w:pPr>
+    </w:lvl>
+    <w:lvl w:ilvl="2" w:tplc="0409001B" w:tentative="1">
+      <w:start w:val="1"/>
+      <w:numFmt w:val="lowerRoman"/>
+      <w:lvlText w:val="%3."/>
+      <w:lvlJc w:val="right"/>
+      <w:pPr>
+        <w:ind w:left="1680" w:hanging="420"/>
+      </w:pPr>
+    </w:lvl>
+    <w:lvl w:ilvl="3" w:tplc="0409000F" w:tentative="1">
+      <w:start w:val="1"/>
+      <w:numFmt w:val="decimal"/>
+      <w:lvlText w:val="%4."/>
+      <w:lvlJc w:val="left"/>
+      <w:pPr>
+        <w:ind w:left="2100" w:hanging="420"/>
+      </w:pPr>
+    </w:lvl>
+    <w:lvl w:ilvl="4" w:tplc="04090019" w:tentative="1">
+      <w:start w:val="1"/>
+      <w:numFmt w:val="lowerLetter"/>
+      <w:lvlText w:val="%5)"/>
+      <w:lvlJc w:val="left"/>
+      <w:pPr>
+        <w:ind w:left="2520" w:hanging="420"/>
+      </w:pPr>
+    </w:lvl>
+    <w:lvl w:ilvl="5" w:tplc="0409001B" w:tentative="1">
+      <w:start w:val="1"/>
+      <w:numFmt w:val="lowerRoman"/>
+      <w:lvlText w:val="%6."/>
+      <w:lvlJc w:val="right"/>
+      <w:pPr>
+        <w:ind w:left="2940" w:hanging="420"/>
+      </w:pPr>
+    </w:lvl>
+    <w:lvl w:ilvl="6" w:tplc="0409000F" w:tentative="1">
+      <w:start w:val="1"/>
+      <w:numFmt w:val="decimal"/>
+      <w:lvlText w:val="%7."/>
+      <w:lvlJc w:val="left"/>
+      <w:pPr>
+        <w:ind w:left="3360" w:hanging="420"/>
+      </w:pPr>
+    </w:lvl>
+    <w:lvl w:ilvl="7" w:tplc="04090019" w:tentative="1">
+      <w:start w:val="1"/>
+      <w:numFmt w:val="lowerLetter"/>
+      <w:lvlText w:val="%8)"/>
+      <w:lvlJc w:val="left"/>
+      <w:pPr>
+        <w:ind w:left="3780" w:hanging="420"/>
+      </w:pPr>
+    </w:lvl>
+    <w:lvl w:ilvl="8" w:tplc="0409001B" w:tentative="1">
+      <w:start w:val="1"/>
+      <w:numFmt w:val="lowerRoman"/>
+      <w:lvlText w:val="%9."/>
+      <w:lvlJc w:val="right"/>
+      <w:pPr>
+        <w:ind w:left="4200" w:hanging="420"/>
       </w:pPr>
     </w:lvl>
   </w:abstractNum>
@@ -605,6 +1316,9 @@
   </w:num>
   <w:num w:numId="2">
     <w:abstractNumId w:val="1"/>
+  </w:num>
+  <w:num w:numId="3">
+    <w:abstractNumId w:val="2"/>
   </w:num>
 </w:numbering>
 </file>
@@ -1009,6 +1723,29 @@
       <w:jc w:val="both"/>
     </w:pPr>
   </w:style>
+  <w:style w:type="paragraph" w:styleId="2">
+    <w:name w:val="heading 2"/>
+    <w:basedOn w:val="a"/>
+    <w:next w:val="a"/>
+    <w:link w:val="20"/>
+    <w:uiPriority w:val="9"/>
+    <w:unhideWhenUsed/>
+    <w:qFormat/>
+    <w:rsid w:val="00B17134"/>
+    <w:pPr>
+      <w:keepNext/>
+      <w:keepLines/>
+      <w:spacing w:before="260" w:after="260" w:line="416" w:lineRule="auto"/>
+      <w:outlineLvl w:val="1"/>
+    </w:pPr>
+    <w:rPr>
+      <w:rFonts w:asciiTheme="majorHAnsi" w:eastAsiaTheme="majorEastAsia" w:hAnsiTheme="majorHAnsi" w:cstheme="majorBidi"/>
+      <w:b/>
+      <w:bCs/>
+      <w:sz w:val="32"/>
+      <w:szCs w:val="32"/>
+    </w:rPr>
+  </w:style>
   <w:style w:type="character" w:default="1" w:styleId="a0">
     <w:name w:val="Default Paragraph Font"/>
     <w:uiPriority w:val="1"/>
@@ -1045,6 +1782,30 @@
     <w:pPr>
       <w:ind w:firstLineChars="200" w:firstLine="420"/>
     </w:pPr>
+  </w:style>
+  <w:style w:type="character" w:customStyle="1" w:styleId="20">
+    <w:name w:val="标题 2 字符"/>
+    <w:basedOn w:val="a0"/>
+    <w:link w:val="2"/>
+    <w:uiPriority w:val="9"/>
+    <w:rsid w:val="00B17134"/>
+    <w:rPr>
+      <w:rFonts w:asciiTheme="majorHAnsi" w:eastAsiaTheme="majorEastAsia" w:hAnsiTheme="majorHAnsi" w:cstheme="majorBidi"/>
+      <w:b/>
+      <w:bCs/>
+      <w:sz w:val="32"/>
+      <w:szCs w:val="32"/>
+    </w:rPr>
+  </w:style>
+  <w:style w:type="character" w:styleId="a4">
+    <w:name w:val="Placeholder Text"/>
+    <w:basedOn w:val="a0"/>
+    <w:uiPriority w:val="99"/>
+    <w:semiHidden/>
+    <w:rsid w:val="00231BCC"/>
+    <w:rPr>
+      <w:color w:val="808080"/>
+    </w:rPr>
   </w:style>
 </w:styles>
 </file>

</xml_diff>